<commit_message>
updated customers.csv data: splitted address, add unique constraints to email fields
</commit_message>
<xml_diff>
--- a/Materials/VOD Business Rules.docx
+++ b/Materials/VOD Business Rules.docx
@@ -3,120 +3,552 @@
 <w:document xmlns:wpc="http://schemas.microsoft.com/office/word/2010/wordprocessingCanvas" xmlns:cx="http://schemas.microsoft.com/office/drawing/2014/chartex" xmlns:cx1="http://schemas.microsoft.com/office/drawing/2015/9/8/chartex" xmlns:cx2="http://schemas.microsoft.com/office/drawing/2015/10/21/chartex" xmlns:cx3="http://schemas.microsoft.com/office/drawing/2016/5/9/chartex" xmlns:cx4="http://schemas.microsoft.com/office/drawing/2016/5/10/chartex" xmlns:cx5="http://schemas.microsoft.com/office/drawing/2016/5/11/chartex" xmlns:cx6="http://schemas.microsoft.com/office/drawing/2016/5/12/chartex" xmlns:cx7="http://schemas.microsoft.com/office/drawing/2016/5/13/chartex" xmlns:cx8="http://schemas.microsoft.com/office/drawing/2016/5/14/chartex" xmlns:mc="http://schemas.openxmlformats.org/markup-compatibility/2006" xmlns:aink="http://schemas.microsoft.com/office/drawing/2016/ink" xmlns:am3d="http://schemas.microsoft.com/office/drawing/2017/model3d" xmlns:o="urn:schemas-microsoft-com:office:office" xmlns:oel="http://schemas.microsoft.com/office/2019/extlst" xmlns:r="http://schemas.openxmlformats.org/officeDocument/2006/relationships" xmlns:m="http://schemas.openxmlformats.org/officeDocument/2006/math" xmlns:v="urn:schemas-microsoft-com:vml" xmlns:wp14="http://schemas.microsoft.com/office/word/2010/wordprocessingDrawing" xmlns:wp="http://schemas.openxmlformats.org/drawingml/2006/wordprocessingDrawing" xmlns:w10="urn:schemas-microsoft-com:office:word" xmlns:w="http://schemas.openxmlformats.org/wordprocessingml/2006/main" xmlns:w14="http://schemas.microsoft.com/office/word/2010/wordml" xmlns:w15="http://schemas.microsoft.com/office/word/2012/wordml" xmlns:w16cex="http://schemas.microsoft.com/office/word/2018/wordml/cex" xmlns:w16cid="http://schemas.microsoft.com/office/word/2016/wordml/cid" xmlns:w16="http://schemas.microsoft.com/office/word/2018/wordml" xmlns:w16du="http://schemas.microsoft.com/office/word/2023/wordml/word16du" xmlns:w16sdtdh="http://schemas.microsoft.com/office/word/2020/wordml/sdtdatahash" xmlns:w16sdtfl="http://schemas.microsoft.com/office/word/2024/wordml/sdtformatlock" xmlns:w16se="http://schemas.microsoft.com/office/word/2015/wordml/symex" xmlns:wpg="http://schemas.microsoft.com/office/word/2010/wordprocessingGroup" xmlns:wpi="http://schemas.microsoft.com/office/word/2010/wordprocessingInk" xmlns:wne="http://schemas.microsoft.com/office/word/2006/wordml" xmlns:wps="http://schemas.microsoft.com/office/word/2010/wordprocessingShape" mc:Ignorable="w14 w15 w16se w16cid w16 w16cex w16sdtdh w16sdtfl w16du wp14">
   <w:body>
     <w:p>
-      <w:r>
+      <w:pPr>
+        <w:pStyle w:val="Heading1"/>
+        <w:jc w:val="center"/>
+        <w:rPr>
+          <w:b/>
+          <w:bCs/>
+          <w:color w:val="auto"/>
+        </w:rPr>
+      </w:pPr>
+      <w:r>
+        <w:rPr>
+          <w:b/>
+          <w:bCs/>
+          <w:color w:val="auto"/>
+        </w:rPr>
         <w:t>VOD Business Rules</w:t>
       </w:r>
     </w:p>
-    <w:p>
-      <w:r>
-        <w:t>Make some reasonable assumptions about which attributes will be mandatory throughout the model.</w:t>
-      </w:r>
-    </w:p>
-    <w:p>
-      <w:r>
-        <w:t xml:space="preserve">o For example, within the movie table you would expect the title to be mandatory. </w:t>
-      </w:r>
-    </w:p>
     <w:p/>
     <w:p>
-      <w:r>
-        <w:t>Assumptions</w:t>
-      </w:r>
-    </w:p>
-    <w:p>
-      <w:pPr>
-        <w:pStyle w:val="ListParagraph"/>
+      <w:pPr>
+        <w:pStyle w:val="Heading2"/>
+        <w:rPr>
+          <w:b/>
+          <w:bCs/>
+          <w:color w:val="auto"/>
+        </w:rPr>
+      </w:pPr>
+      <w:r>
+        <w:rPr>
+          <w:b/>
+          <w:bCs/>
+          <w:color w:val="auto"/>
+        </w:rPr>
+        <w:t>Constraints &amp; Integrity (conceptual)</w:t>
+      </w:r>
+    </w:p>
+    <w:p>
+      <w:r>
+        <w:rPr>
+          <w:b/>
+          <w:bCs/>
+        </w:rPr>
+        <w:t>Uniqueness</w:t>
+      </w:r>
+      <w:r>
+        <w:t>: Actor.email, Director.email, Customer.email must be unique.</w:t>
+      </w:r>
+    </w:p>
+    <w:p>
+      <w:r>
+        <w:rPr>
+          <w:b/>
+          <w:bCs/>
+        </w:rPr>
+        <w:t>Validation domains</w:t>
+      </w:r>
+      <w:r>
+        <w:t>:</w:t>
+      </w:r>
+    </w:p>
+    <w:p>
+      <w:pPr>
         <w:numPr>
           <w:ilvl w:val="0"/>
-          <w:numId w:val="1"/>
+          <w:numId w:val="2"/>
         </w:numPr>
       </w:pPr>
       <w:r>
-        <w:t xml:space="preserve"> </w:t>
-      </w:r>
-    </w:p>
-    <w:p/>
-    <w:p>
-      <w:r>
-        <w:t>Categories</w:t>
-      </w:r>
-    </w:p>
-    <w:p>
-      <w:pPr>
-        <w:pStyle w:val="ListParagraph"/>
+        <w:t xml:space="preserve">Movie.rating </w:t>
+      </w:r>
+      <w:r>
+        <w:rPr>
+          <w:rFonts w:ascii="Cambria Math" w:hAnsi="Cambria Math" w:cs="Cambria Math"/>
+        </w:rPr>
+        <w:t>∈</w:t>
+      </w:r>
+      <w:r>
+        <w:t xml:space="preserve"> {G, PG, 14A, </w:t>
+      </w:r>
+      <w:r>
+        <w:rPr>
+          <w:rFonts w:ascii="Aptos" w:hAnsi="Aptos" w:cs="Aptos"/>
+        </w:rPr>
+        <w:t>…</w:t>
+      </w:r>
+      <w:r>
+        <w:t>}</w:t>
+      </w:r>
+    </w:p>
+    <w:p>
+      <w:pPr>
         <w:numPr>
           <w:ilvl w:val="0"/>
-          <w:numId w:val="1"/>
+          <w:numId w:val="2"/>
         </w:numPr>
       </w:pPr>
       <w:r>
-        <w:t>a category can have its subcategories</w:t>
-      </w:r>
-    </w:p>
-    <w:p>
-      <w:r>
-        <w:t>Movies/Titles</w:t>
-      </w:r>
-    </w:p>
-    <w:p>
-      <w:r>
-        <w:t>Advisory</w:t>
-      </w:r>
-    </w:p>
-    <w:p>
-      <w:pPr>
-        <w:pStyle w:val="ListParagraph"/>
+        <w:t>Customer.postalCode matches L9L9L9 (CA format)</w:t>
+      </w:r>
+    </w:p>
+    <w:p>
+      <w:pPr>
         <w:numPr>
           <w:ilvl w:val="0"/>
-          <w:numId w:val="1"/>
+          <w:numId w:val="2"/>
         </w:numPr>
       </w:pPr>
       <w:r>
-        <w:t>advisories are categorized according to the contents of the movies.</w:t>
-      </w:r>
-    </w:p>
-    <w:p>
-      <w:pPr>
-        <w:pStyle w:val="ListParagraph"/>
+        <w:t>Customer.phone matches 999.999.9999</w:t>
+      </w:r>
+    </w:p>
+    <w:p>
+      <w:pPr>
         <w:numPr>
           <w:ilvl w:val="0"/>
-          <w:numId w:val="1"/>
+          <w:numId w:val="2"/>
         </w:numPr>
       </w:pPr>
       <w:r>
-        <w:t>same age-based ratings but different meanings for each advisory label</w:t>
-      </w:r>
-    </w:p>
-    <w:p>
-      <w:r>
+        <w:t xml:space="preserve">Card numbers are digits-only; card type </w:t>
+      </w:r>
+      <w:r>
+        <w:rPr>
+          <w:rFonts w:ascii="Cambria Math" w:hAnsi="Cambria Math" w:cs="Cambria Math"/>
+        </w:rPr>
+        <w:t>∈</w:t>
+      </w:r>
+      <w:r>
+        <w:t xml:space="preserve"> {AX, MC, VS}</w:t>
+      </w:r>
+    </w:p>
+    <w:p>
+      <w:pPr>
+        <w:numPr>
+          <w:ilvl w:val="0"/>
+          <w:numId w:val="2"/>
+        </w:numPr>
+      </w:pPr>
+      <w:r>
+        <w:t xml:space="preserve">Rental.customerRating </w:t>
+      </w:r>
+      <w:r>
+        <w:rPr>
+          <w:rFonts w:ascii="Cambria Math" w:hAnsi="Cambria Math" w:cs="Cambria Math"/>
+        </w:rPr>
+        <w:t>∈</w:t>
+      </w:r>
+      <w:r>
+        <w:t xml:space="preserve"> {1,2,3,4,5}</w:t>
+      </w:r>
+    </w:p>
+    <w:p>
+      <w:r>
+        <w:rPr>
+          <w:b/>
+          <w:bCs/>
+        </w:rPr>
+        <w:t>Temporal</w:t>
+      </w:r>
+      <w:r>
+        <w:t>:</w:t>
+      </w:r>
+    </w:p>
+    <w:p>
+      <w:pPr>
+        <w:numPr>
+          <w:ilvl w:val="0"/>
+          <w:numId w:val="3"/>
+        </w:numPr>
+      </w:pPr>
+      <w:r>
+        <w:t>Rental.startedAt &gt; Rental.rentedAt (once viewing starts)</w:t>
+      </w:r>
+    </w:p>
+    <w:p>
+      <w:pPr>
+        <w:numPr>
+          <w:ilvl w:val="0"/>
+          <w:numId w:val="3"/>
+        </w:numPr>
+      </w:pPr>
+      <w:r>
+        <w:t>Rental.expiresAt = Rental.startedAt + 24h and therefore &gt; startedAt</w:t>
+      </w:r>
+    </w:p>
+    <w:p>
+      <w:r>
+        <w:rPr>
+          <w:b/>
+          <w:bCs/>
+        </w:rPr>
+        <w:t>Card capture on Rental</w:t>
+      </w:r>
+      <w:r>
+        <w:t xml:space="preserve">: charged card values are stored on the </w:t>
+      </w:r>
+      <w:r>
+        <w:rPr>
+          <w:b/>
+          <w:bCs/>
+        </w:rPr>
         <w:t>Rental</w:t>
       </w:r>
-    </w:p>
-    <w:p>
-      <w:r>
-        <w:t>Actor/Actresses</w:t>
-      </w:r>
-    </w:p>
-    <w:p>
-      <w:r>
-        <w:t>Actor Role-Movie</w:t>
-      </w:r>
-    </w:p>
-    <w:p>
-      <w:r>
-        <w:t>Director</w:t>
-      </w:r>
-    </w:p>
-    <w:p>
-      <w:r>
-        <w:t>Customer</w:t>
-      </w:r>
-    </w:p>
-    <w:p>
-      <w:r>
-        <w:t>Wishlist</w:t>
-      </w:r>
-    </w:p>
+      <w:r>
+        <w:t xml:space="preserve"> (even if different from the customer’s default).</w:t>
+      </w:r>
+    </w:p>
+    <w:p>
+      <w:r>
+        <w:rPr>
+          <w:b/>
+          <w:bCs/>
+        </w:rPr>
+        <w:t>Category hierarchy</w:t>
+      </w:r>
+      <w:r>
+        <w:t xml:space="preserve">: a Category may have </w:t>
+      </w:r>
+      <w:r>
+        <w:rPr>
+          <w:b/>
+          <w:bCs/>
+        </w:rPr>
+        <w:t>zero or one</w:t>
+      </w:r>
+      <w:r>
+        <w:t xml:space="preserve"> parent; a parent may have many children.</w:t>
+      </w:r>
+    </w:p>
+    <w:p>
+      <w:pPr>
+        <w:pStyle w:val="Heading2"/>
+        <w:rPr>
+          <w:b/>
+          <w:bCs/>
+          <w:color w:val="auto"/>
+        </w:rPr>
+      </w:pPr>
+      <w:r>
+        <w:rPr>
+          <w:b/>
+          <w:bCs/>
+          <w:color w:val="auto"/>
+        </w:rPr>
+        <w:t>Assumptions (to resolve gaps/ambiguities)</w:t>
+      </w:r>
+    </w:p>
+    <w:p>
+      <w:r>
+        <w:rPr>
+          <w:b/>
+          <w:bCs/>
+        </w:rPr>
+        <w:t>Identifiers</w:t>
+      </w:r>
+      <w:r>
+        <w:t>: Each entity has a single, surrogate identifier (e.g., movieId) at the conceptual level for clarity.</w:t>
+      </w:r>
+    </w:p>
+    <w:p>
+      <w:r>
+        <w:rPr>
+          <w:b/>
+          <w:bCs/>
+        </w:rPr>
+        <w:t>Title Mandatory</w:t>
+      </w:r>
+      <w:r>
+        <w:t xml:space="preserve">: </w:t>
+      </w:r>
+      <w:r>
+        <w:rPr>
+          <w:b/>
+          <w:bCs/>
+        </w:rPr>
+        <w:t>Movie.title</w:t>
+      </w:r>
+      <w:r>
+        <w:t xml:space="preserve"> is required; titles are </w:t>
+      </w:r>
+      <w:r>
+        <w:rPr>
+          <w:b/>
+          <w:bCs/>
+        </w:rPr>
+        <w:t>not</w:t>
+      </w:r>
+      <w:r>
+        <w:t xml:space="preserve"> globally unique (remakes allowed).</w:t>
+      </w:r>
+    </w:p>
+    <w:p>
+      <w:r>
+        <w:rPr>
+          <w:b/>
+          <w:bCs/>
+        </w:rPr>
+        <w:t>Prices &amp; Currency</w:t>
+      </w:r>
+      <w:r>
+        <w:t>: priceSD and priceHD are stored in a single currency for the catalog (assumed CAD) and are non-negative; tax handling is out-of-scope.</w:t>
+      </w:r>
+    </w:p>
+    <w:p>
+      <w:r>
+        <w:rPr>
+          <w:b/>
+          <w:bCs/>
+        </w:rPr>
+        <w:t>Boolean Flags</w:t>
+      </w:r>
+      <w:r>
+        <w:t xml:space="preserve">: </w:t>
+      </w:r>
+      <w:r>
+        <w:rPr>
+          <w:i/>
+          <w:iCs/>
+        </w:rPr>
+        <w:t>newRelease</w:t>
+      </w:r>
+      <w:r>
+        <w:t xml:space="preserve">, </w:t>
+      </w:r>
+      <w:r>
+        <w:rPr>
+          <w:i/>
+          <w:iCs/>
+        </w:rPr>
+        <w:t>mostPopular</w:t>
+      </w:r>
+      <w:r>
+        <w:t xml:space="preserve">, </w:t>
+      </w:r>
+      <w:r>
+        <w:rPr>
+          <w:i/>
+          <w:iCs/>
+        </w:rPr>
+        <w:t>comingSoon</w:t>
+      </w:r>
+      <w:r>
+        <w:t xml:space="preserve"> are independent booleans (not a single enumerated state), as per “binary attributes”.</w:t>
+      </w:r>
+    </w:p>
+    <w:p>
+      <w:r>
+        <w:rPr>
+          <w:b/>
+          <w:bCs/>
+        </w:rPr>
+        <w:t>Rating Source</w:t>
+      </w:r>
+      <w:r>
+        <w:t xml:space="preserve">: The rating set is treated as a </w:t>
+      </w:r>
+      <w:r>
+        <w:rPr>
+          <w:b/>
+          <w:bCs/>
+        </w:rPr>
+        <w:t>domain/lookup</w:t>
+      </w:r>
+      <w:r>
+        <w:t xml:space="preserve"> governed externally; we won’t model the full classifier taxonomy at the conceptual level.</w:t>
+      </w:r>
+    </w:p>
+    <w:p>
+      <w:r>
+        <w:rPr>
+          <w:b/>
+          <w:bCs/>
+        </w:rPr>
+        <w:lastRenderedPageBreak/>
+        <w:t>Advisory Reuse</w:t>
+      </w:r>
+      <w:r>
+        <w:t xml:space="preserve">: Advisories are reusable descriptors (e.g., “Violence,” “Coarse Language”), hence a separate </w:t>
+      </w:r>
+      <w:r>
+        <w:rPr>
+          <w:b/>
+          <w:bCs/>
+        </w:rPr>
+        <w:t>Advisory</w:t>
+      </w:r>
+      <w:r>
+        <w:t xml:space="preserve"> entity with M:N to </w:t>
+      </w:r>
+      <w:r>
+        <w:rPr>
+          <w:b/>
+          <w:bCs/>
+        </w:rPr>
+        <w:t>Movie</w:t>
+      </w:r>
+      <w:r>
+        <w:t>.</w:t>
+      </w:r>
+    </w:p>
+    <w:p>
+      <w:r>
+        <w:rPr>
+          <w:b/>
+          <w:bCs/>
+        </w:rPr>
+        <w:t>Casting Attributes</w:t>
+      </w:r>
+      <w:r>
+        <w:t xml:space="preserve">: Only </w:t>
+      </w:r>
+      <w:r>
+        <w:rPr>
+          <w:b/>
+          <w:bCs/>
+        </w:rPr>
+        <w:t>roleName</w:t>
+      </w:r>
+      <w:r>
+        <w:t xml:space="preserve"> is stored on the Actor–Movie association. (No billing order or screen time unless added later.)</w:t>
+      </w:r>
+    </w:p>
+    <w:p>
+      <w:r>
+        <w:rPr>
+          <w:b/>
+          <w:bCs/>
+        </w:rPr>
+        <w:t>Customer Address</w:t>
+      </w:r>
+      <w:r>
+        <w:t>: “Full address” is decomposed into standard lines/city/province/country/postalCode at logical design; conceptually it’s a single Address composite.</w:t>
+      </w:r>
+    </w:p>
+    <w:p>
+      <w:r>
+        <w:rPr>
+          <w:b/>
+          <w:bCs/>
+        </w:rPr>
+        <w:t>Default Payment</w:t>
+      </w:r>
+      <w:r>
+        <w:t xml:space="preserve">: Customer has a “default” card on profile; </w:t>
+      </w:r>
+      <w:r>
+        <w:rPr>
+          <w:b/>
+          <w:bCs/>
+        </w:rPr>
+        <w:t>Rental</w:t>
+      </w:r>
+      <w:r>
+        <w:t xml:space="preserve"> stores the actual card charged, which may differ from default.</w:t>
+      </w:r>
+    </w:p>
+    <w:p>
+      <w:r>
+        <w:rPr>
+          <w:b/>
+          <w:bCs/>
+        </w:rPr>
+        <w:t>Wishlist Semantics</w:t>
+      </w:r>
+      <w:r>
+        <w:t xml:space="preserve">: A customer can add the same movie to the wishlist </w:t>
+      </w:r>
+      <w:r>
+        <w:rPr>
+          <w:b/>
+          <w:bCs/>
+        </w:rPr>
+        <w:t>once</w:t>
+      </w:r>
+      <w:r>
+        <w:t xml:space="preserve"> at a time (we treat Customer–Movie as unique in Wishlist; </w:t>
+      </w:r>
+      <w:r>
+        <w:rPr>
+          <w:i/>
+          <w:iCs/>
+        </w:rPr>
+        <w:t>wishlistEntryId</w:t>
+      </w:r>
+      <w:r>
+        <w:t xml:space="preserve"> supports auditing).</w:t>
+      </w:r>
+    </w:p>
+    <w:p>
+      <w:r>
+        <w:rPr>
+          <w:b/>
+          <w:bCs/>
+        </w:rPr>
+        <w:t>Temporal Edge Cases</w:t>
+      </w:r>
+      <w:r>
+        <w:t xml:space="preserve">: A Rental can exist with </w:t>
+      </w:r>
+      <w:r>
+        <w:rPr>
+          <w:b/>
+          <w:bCs/>
+        </w:rPr>
+        <w:t>startedAt = null</w:t>
+      </w:r>
+      <w:r>
+        <w:t xml:space="preserve"> (not yet started), and consequently </w:t>
+      </w:r>
+      <w:r>
+        <w:rPr>
+          <w:b/>
+          <w:bCs/>
+        </w:rPr>
+        <w:t>expiresAt</w:t>
+      </w:r>
+      <w:r>
+        <w:t xml:space="preserve"> is null until start. Once set, expiresAt = startedAt + 24h.</w:t>
+      </w:r>
+    </w:p>
+    <w:p>
+      <w:r>
+        <w:rPr>
+          <w:b/>
+          <w:bCs/>
+        </w:rPr>
+        <w:t>Data Minimization</w:t>
+      </w:r>
+      <w:r>
+        <w:t>: No refund, subscription, or promo/discount modeling (explicitly out-of-scope).</w:t>
+      </w:r>
+    </w:p>
+    <w:p>
+      <w:r>
+        <w:rPr>
+          <w:b/>
+          <w:bCs/>
+        </w:rPr>
+        <w:t>Internationalization</w:t>
+      </w:r>
+      <w:r>
+        <w:t>: Phone and postal patterns follow the specified formats; if future regions are needed, patterns may be extended or localized.</w:t>
+      </w:r>
+    </w:p>
+    <w:p/>
     <w:sectPr>
       <w:pgSz w:w="12240" w:h="15840"/>
       <w:pgMar w:top="1440" w:right="1440" w:bottom="1440" w:left="1440" w:header="720" w:footer="720" w:gutter="0"/>
@@ -130,6 +562,155 @@
 <file path=word/numbering.xml><?xml version="1.0" encoding="utf-8"?>
 <w:numbering xmlns:wpc="http://schemas.microsoft.com/office/word/2010/wordprocessingCanvas" xmlns:cx="http://schemas.microsoft.com/office/drawing/2014/chartex" xmlns:cx1="http://schemas.microsoft.com/office/drawing/2015/9/8/chartex" xmlns:cx2="http://schemas.microsoft.com/office/drawing/2015/10/21/chartex" xmlns:cx3="http://schemas.microsoft.com/office/drawing/2016/5/9/chartex" xmlns:cx4="http://schemas.microsoft.com/office/drawing/2016/5/10/chartex" xmlns:cx5="http://schemas.microsoft.com/office/drawing/2016/5/11/chartex" xmlns:cx6="http://schemas.microsoft.com/office/drawing/2016/5/12/chartex" xmlns:cx7="http://schemas.microsoft.com/office/drawing/2016/5/13/chartex" xmlns:cx8="http://schemas.microsoft.com/office/drawing/2016/5/14/chartex" xmlns:mc="http://schemas.openxmlformats.org/markup-compatibility/2006" xmlns:aink="http://schemas.microsoft.com/office/drawing/2016/ink" xmlns:am3d="http://schemas.microsoft.com/office/drawing/2017/model3d" xmlns:o="urn:schemas-microsoft-com:office:office" xmlns:oel="http://schemas.microsoft.com/office/2019/extlst" xmlns:r="http://schemas.openxmlformats.org/officeDocument/2006/relationships" xmlns:m="http://schemas.openxmlformats.org/officeDocument/2006/math" xmlns:v="urn:schemas-microsoft-com:vml" xmlns:wp14="http://schemas.microsoft.com/office/word/2010/wordprocessingDrawing" xmlns:wp="http://schemas.openxmlformats.org/drawingml/2006/wordprocessingDrawing" xmlns:w10="urn:schemas-microsoft-com:office:word" xmlns:w="http://schemas.openxmlformats.org/wordprocessingml/2006/main" xmlns:w14="http://schemas.microsoft.com/office/word/2010/wordml" xmlns:w15="http://schemas.microsoft.com/office/word/2012/wordml" xmlns:w16cex="http://schemas.microsoft.com/office/word/2018/wordml/cex" xmlns:w16cid="http://schemas.microsoft.com/office/word/2016/wordml/cid" xmlns:w16="http://schemas.microsoft.com/office/word/2018/wordml" xmlns:w16du="http://schemas.microsoft.com/office/word/2023/wordml/word16du" xmlns:w16sdtdh="http://schemas.microsoft.com/office/word/2020/wordml/sdtdatahash" xmlns:w16sdtfl="http://schemas.microsoft.com/office/word/2024/wordml/sdtformatlock" xmlns:w16se="http://schemas.microsoft.com/office/word/2015/wordml/symex" xmlns:wpg="http://schemas.microsoft.com/office/word/2010/wordprocessingGroup" xmlns:wpi="http://schemas.microsoft.com/office/word/2010/wordprocessingInk" xmlns:wne="http://schemas.microsoft.com/office/word/2006/wordml" xmlns:wps="http://schemas.microsoft.com/office/word/2010/wordprocessingShape" mc:Ignorable="w14 w15 w16se w16cid w16 w16cex w16sdtdh w16sdtfl w16du wp14">
   <w:abstractNum w:abstractNumId="0" w15:restartNumberingAfterBreak="0">
+    <w:nsid w:val="01EE3E9A"/>
+    <w:multiLevelType w:val="multilevel"/>
+    <w:tmpl w:val="BD6C762E"/>
+    <w:lvl w:ilvl="0">
+      <w:start w:val="1"/>
+      <w:numFmt w:val="bullet"/>
+      <w:lvlText w:val=""/>
+      <w:lvlJc w:val="left"/>
+      <w:pPr>
+        <w:tabs>
+          <w:tab w:val="num" w:pos="720"/>
+        </w:tabs>
+        <w:ind w:left="720" w:hanging="360"/>
+      </w:pPr>
+      <w:rPr>
+        <w:rFonts w:ascii="Symbol" w:hAnsi="Symbol" w:hint="default"/>
+        <w:sz w:val="20"/>
+      </w:rPr>
+    </w:lvl>
+    <w:lvl w:ilvl="1" w:tentative="1">
+      <w:start w:val="1"/>
+      <w:numFmt w:val="bullet"/>
+      <w:lvlText w:val="o"/>
+      <w:lvlJc w:val="left"/>
+      <w:pPr>
+        <w:tabs>
+          <w:tab w:val="num" w:pos="1440"/>
+        </w:tabs>
+        <w:ind w:left="1440" w:hanging="360"/>
+      </w:pPr>
+      <w:rPr>
+        <w:rFonts w:ascii="Courier New" w:hAnsi="Courier New" w:hint="default"/>
+        <w:sz w:val="20"/>
+      </w:rPr>
+    </w:lvl>
+    <w:lvl w:ilvl="2" w:tentative="1">
+      <w:start w:val="1"/>
+      <w:numFmt w:val="bullet"/>
+      <w:lvlText w:val=""/>
+      <w:lvlJc w:val="left"/>
+      <w:pPr>
+        <w:tabs>
+          <w:tab w:val="num" w:pos="2160"/>
+        </w:tabs>
+        <w:ind w:left="2160" w:hanging="360"/>
+      </w:pPr>
+      <w:rPr>
+        <w:rFonts w:ascii="Wingdings" w:hAnsi="Wingdings" w:hint="default"/>
+        <w:sz w:val="20"/>
+      </w:rPr>
+    </w:lvl>
+    <w:lvl w:ilvl="3" w:tentative="1">
+      <w:start w:val="1"/>
+      <w:numFmt w:val="bullet"/>
+      <w:lvlText w:val=""/>
+      <w:lvlJc w:val="left"/>
+      <w:pPr>
+        <w:tabs>
+          <w:tab w:val="num" w:pos="2880"/>
+        </w:tabs>
+        <w:ind w:left="2880" w:hanging="360"/>
+      </w:pPr>
+      <w:rPr>
+        <w:rFonts w:ascii="Wingdings" w:hAnsi="Wingdings" w:hint="default"/>
+        <w:sz w:val="20"/>
+      </w:rPr>
+    </w:lvl>
+    <w:lvl w:ilvl="4" w:tentative="1">
+      <w:start w:val="1"/>
+      <w:numFmt w:val="bullet"/>
+      <w:lvlText w:val=""/>
+      <w:lvlJc w:val="left"/>
+      <w:pPr>
+        <w:tabs>
+          <w:tab w:val="num" w:pos="3600"/>
+        </w:tabs>
+        <w:ind w:left="3600" w:hanging="360"/>
+      </w:pPr>
+      <w:rPr>
+        <w:rFonts w:ascii="Wingdings" w:hAnsi="Wingdings" w:hint="default"/>
+        <w:sz w:val="20"/>
+      </w:rPr>
+    </w:lvl>
+    <w:lvl w:ilvl="5" w:tentative="1">
+      <w:start w:val="1"/>
+      <w:numFmt w:val="bullet"/>
+      <w:lvlText w:val=""/>
+      <w:lvlJc w:val="left"/>
+      <w:pPr>
+        <w:tabs>
+          <w:tab w:val="num" w:pos="4320"/>
+        </w:tabs>
+        <w:ind w:left="4320" w:hanging="360"/>
+      </w:pPr>
+      <w:rPr>
+        <w:rFonts w:ascii="Wingdings" w:hAnsi="Wingdings" w:hint="default"/>
+        <w:sz w:val="20"/>
+      </w:rPr>
+    </w:lvl>
+    <w:lvl w:ilvl="6" w:tentative="1">
+      <w:start w:val="1"/>
+      <w:numFmt w:val="bullet"/>
+      <w:lvlText w:val=""/>
+      <w:lvlJc w:val="left"/>
+      <w:pPr>
+        <w:tabs>
+          <w:tab w:val="num" w:pos="5040"/>
+        </w:tabs>
+        <w:ind w:left="5040" w:hanging="360"/>
+      </w:pPr>
+      <w:rPr>
+        <w:rFonts w:ascii="Wingdings" w:hAnsi="Wingdings" w:hint="default"/>
+        <w:sz w:val="20"/>
+      </w:rPr>
+    </w:lvl>
+    <w:lvl w:ilvl="7" w:tentative="1">
+      <w:start w:val="1"/>
+      <w:numFmt w:val="bullet"/>
+      <w:lvlText w:val=""/>
+      <w:lvlJc w:val="left"/>
+      <w:pPr>
+        <w:tabs>
+          <w:tab w:val="num" w:pos="5760"/>
+        </w:tabs>
+        <w:ind w:left="5760" w:hanging="360"/>
+      </w:pPr>
+      <w:rPr>
+        <w:rFonts w:ascii="Wingdings" w:hAnsi="Wingdings" w:hint="default"/>
+        <w:sz w:val="20"/>
+      </w:rPr>
+    </w:lvl>
+    <w:lvl w:ilvl="8" w:tentative="1">
+      <w:start w:val="1"/>
+      <w:numFmt w:val="bullet"/>
+      <w:lvlText w:val=""/>
+      <w:lvlJc w:val="left"/>
+      <w:pPr>
+        <w:tabs>
+          <w:tab w:val="num" w:pos="6480"/>
+        </w:tabs>
+        <w:ind w:left="6480" w:hanging="360"/>
+      </w:pPr>
+      <w:rPr>
+        <w:rFonts w:ascii="Wingdings" w:hAnsi="Wingdings" w:hint="default"/>
+        <w:sz w:val="20"/>
+      </w:rPr>
+    </w:lvl>
+  </w:abstractNum>
+  <w:abstractNum w:abstractNumId="1" w15:restartNumberingAfterBreak="0">
     <w:nsid w:val="4C9C375C"/>
     <w:multiLevelType w:val="hybridMultilevel"/>
     <w:tmpl w:val="43046256"/>
@@ -241,8 +822,279 @@
       </w:rPr>
     </w:lvl>
   </w:abstractNum>
+  <w:abstractNum w:abstractNumId="2" w15:restartNumberingAfterBreak="0">
+    <w:nsid w:val="4F152E32"/>
+    <w:multiLevelType w:val="multilevel"/>
+    <w:tmpl w:val="E182DD1A"/>
+    <w:lvl w:ilvl="0">
+      <w:start w:val="1"/>
+      <w:numFmt w:val="bullet"/>
+      <w:lvlText w:val=""/>
+      <w:lvlJc w:val="left"/>
+      <w:pPr>
+        <w:tabs>
+          <w:tab w:val="num" w:pos="720"/>
+        </w:tabs>
+        <w:ind w:left="720" w:hanging="360"/>
+      </w:pPr>
+      <w:rPr>
+        <w:rFonts w:ascii="Symbol" w:hAnsi="Symbol" w:hint="default"/>
+        <w:sz w:val="20"/>
+      </w:rPr>
+    </w:lvl>
+    <w:lvl w:ilvl="1" w:tentative="1">
+      <w:start w:val="1"/>
+      <w:numFmt w:val="bullet"/>
+      <w:lvlText w:val="o"/>
+      <w:lvlJc w:val="left"/>
+      <w:pPr>
+        <w:tabs>
+          <w:tab w:val="num" w:pos="1440"/>
+        </w:tabs>
+        <w:ind w:left="1440" w:hanging="360"/>
+      </w:pPr>
+      <w:rPr>
+        <w:rFonts w:ascii="Courier New" w:hAnsi="Courier New" w:hint="default"/>
+        <w:sz w:val="20"/>
+      </w:rPr>
+    </w:lvl>
+    <w:lvl w:ilvl="2" w:tentative="1">
+      <w:start w:val="1"/>
+      <w:numFmt w:val="bullet"/>
+      <w:lvlText w:val=""/>
+      <w:lvlJc w:val="left"/>
+      <w:pPr>
+        <w:tabs>
+          <w:tab w:val="num" w:pos="2160"/>
+        </w:tabs>
+        <w:ind w:left="2160" w:hanging="360"/>
+      </w:pPr>
+      <w:rPr>
+        <w:rFonts w:ascii="Wingdings" w:hAnsi="Wingdings" w:hint="default"/>
+        <w:sz w:val="20"/>
+      </w:rPr>
+    </w:lvl>
+    <w:lvl w:ilvl="3" w:tentative="1">
+      <w:start w:val="1"/>
+      <w:numFmt w:val="bullet"/>
+      <w:lvlText w:val=""/>
+      <w:lvlJc w:val="left"/>
+      <w:pPr>
+        <w:tabs>
+          <w:tab w:val="num" w:pos="2880"/>
+        </w:tabs>
+        <w:ind w:left="2880" w:hanging="360"/>
+      </w:pPr>
+      <w:rPr>
+        <w:rFonts w:ascii="Wingdings" w:hAnsi="Wingdings" w:hint="default"/>
+        <w:sz w:val="20"/>
+      </w:rPr>
+    </w:lvl>
+    <w:lvl w:ilvl="4" w:tentative="1">
+      <w:start w:val="1"/>
+      <w:numFmt w:val="bullet"/>
+      <w:lvlText w:val=""/>
+      <w:lvlJc w:val="left"/>
+      <w:pPr>
+        <w:tabs>
+          <w:tab w:val="num" w:pos="3600"/>
+        </w:tabs>
+        <w:ind w:left="3600" w:hanging="360"/>
+      </w:pPr>
+      <w:rPr>
+        <w:rFonts w:ascii="Wingdings" w:hAnsi="Wingdings" w:hint="default"/>
+        <w:sz w:val="20"/>
+      </w:rPr>
+    </w:lvl>
+    <w:lvl w:ilvl="5" w:tentative="1">
+      <w:start w:val="1"/>
+      <w:numFmt w:val="bullet"/>
+      <w:lvlText w:val=""/>
+      <w:lvlJc w:val="left"/>
+      <w:pPr>
+        <w:tabs>
+          <w:tab w:val="num" w:pos="4320"/>
+        </w:tabs>
+        <w:ind w:left="4320" w:hanging="360"/>
+      </w:pPr>
+      <w:rPr>
+        <w:rFonts w:ascii="Wingdings" w:hAnsi="Wingdings" w:hint="default"/>
+        <w:sz w:val="20"/>
+      </w:rPr>
+    </w:lvl>
+    <w:lvl w:ilvl="6" w:tentative="1">
+      <w:start w:val="1"/>
+      <w:numFmt w:val="bullet"/>
+      <w:lvlText w:val=""/>
+      <w:lvlJc w:val="left"/>
+      <w:pPr>
+        <w:tabs>
+          <w:tab w:val="num" w:pos="5040"/>
+        </w:tabs>
+        <w:ind w:left="5040" w:hanging="360"/>
+      </w:pPr>
+      <w:rPr>
+        <w:rFonts w:ascii="Wingdings" w:hAnsi="Wingdings" w:hint="default"/>
+        <w:sz w:val="20"/>
+      </w:rPr>
+    </w:lvl>
+    <w:lvl w:ilvl="7" w:tentative="1">
+      <w:start w:val="1"/>
+      <w:numFmt w:val="bullet"/>
+      <w:lvlText w:val=""/>
+      <w:lvlJc w:val="left"/>
+      <w:pPr>
+        <w:tabs>
+          <w:tab w:val="num" w:pos="5760"/>
+        </w:tabs>
+        <w:ind w:left="5760" w:hanging="360"/>
+      </w:pPr>
+      <w:rPr>
+        <w:rFonts w:ascii="Wingdings" w:hAnsi="Wingdings" w:hint="default"/>
+        <w:sz w:val="20"/>
+      </w:rPr>
+    </w:lvl>
+    <w:lvl w:ilvl="8" w:tentative="1">
+      <w:start w:val="1"/>
+      <w:numFmt w:val="bullet"/>
+      <w:lvlText w:val=""/>
+      <w:lvlJc w:val="left"/>
+      <w:pPr>
+        <w:tabs>
+          <w:tab w:val="num" w:pos="6480"/>
+        </w:tabs>
+        <w:ind w:left="6480" w:hanging="360"/>
+      </w:pPr>
+      <w:rPr>
+        <w:rFonts w:ascii="Wingdings" w:hAnsi="Wingdings" w:hint="default"/>
+        <w:sz w:val="20"/>
+      </w:rPr>
+    </w:lvl>
+  </w:abstractNum>
+  <w:abstractNum w:abstractNumId="3" w15:restartNumberingAfterBreak="0">
+    <w:nsid w:val="59166A36"/>
+    <w:multiLevelType w:val="multilevel"/>
+    <w:tmpl w:val="E7E010A8"/>
+    <w:lvl w:ilvl="0">
+      <w:start w:val="1"/>
+      <w:numFmt w:val="decimal"/>
+      <w:lvlText w:val="%1."/>
+      <w:lvlJc w:val="left"/>
+      <w:pPr>
+        <w:tabs>
+          <w:tab w:val="num" w:pos="720"/>
+        </w:tabs>
+        <w:ind w:left="720" w:hanging="360"/>
+      </w:pPr>
+    </w:lvl>
+    <w:lvl w:ilvl="1" w:tentative="1">
+      <w:start w:val="1"/>
+      <w:numFmt w:val="decimal"/>
+      <w:lvlText w:val="%2."/>
+      <w:lvlJc w:val="left"/>
+      <w:pPr>
+        <w:tabs>
+          <w:tab w:val="num" w:pos="1440"/>
+        </w:tabs>
+        <w:ind w:left="1440" w:hanging="360"/>
+      </w:pPr>
+    </w:lvl>
+    <w:lvl w:ilvl="2" w:tentative="1">
+      <w:start w:val="1"/>
+      <w:numFmt w:val="decimal"/>
+      <w:lvlText w:val="%3."/>
+      <w:lvlJc w:val="left"/>
+      <w:pPr>
+        <w:tabs>
+          <w:tab w:val="num" w:pos="2160"/>
+        </w:tabs>
+        <w:ind w:left="2160" w:hanging="360"/>
+      </w:pPr>
+    </w:lvl>
+    <w:lvl w:ilvl="3" w:tentative="1">
+      <w:start w:val="1"/>
+      <w:numFmt w:val="decimal"/>
+      <w:lvlText w:val="%4."/>
+      <w:lvlJc w:val="left"/>
+      <w:pPr>
+        <w:tabs>
+          <w:tab w:val="num" w:pos="2880"/>
+        </w:tabs>
+        <w:ind w:left="2880" w:hanging="360"/>
+      </w:pPr>
+    </w:lvl>
+    <w:lvl w:ilvl="4" w:tentative="1">
+      <w:start w:val="1"/>
+      <w:numFmt w:val="decimal"/>
+      <w:lvlText w:val="%5."/>
+      <w:lvlJc w:val="left"/>
+      <w:pPr>
+        <w:tabs>
+          <w:tab w:val="num" w:pos="3600"/>
+        </w:tabs>
+        <w:ind w:left="3600" w:hanging="360"/>
+      </w:pPr>
+    </w:lvl>
+    <w:lvl w:ilvl="5" w:tentative="1">
+      <w:start w:val="1"/>
+      <w:numFmt w:val="decimal"/>
+      <w:lvlText w:val="%6."/>
+      <w:lvlJc w:val="left"/>
+      <w:pPr>
+        <w:tabs>
+          <w:tab w:val="num" w:pos="4320"/>
+        </w:tabs>
+        <w:ind w:left="4320" w:hanging="360"/>
+      </w:pPr>
+    </w:lvl>
+    <w:lvl w:ilvl="6" w:tentative="1">
+      <w:start w:val="1"/>
+      <w:numFmt w:val="decimal"/>
+      <w:lvlText w:val="%7."/>
+      <w:lvlJc w:val="left"/>
+      <w:pPr>
+        <w:tabs>
+          <w:tab w:val="num" w:pos="5040"/>
+        </w:tabs>
+        <w:ind w:left="5040" w:hanging="360"/>
+      </w:pPr>
+    </w:lvl>
+    <w:lvl w:ilvl="7" w:tentative="1">
+      <w:start w:val="1"/>
+      <w:numFmt w:val="decimal"/>
+      <w:lvlText w:val="%8."/>
+      <w:lvlJc w:val="left"/>
+      <w:pPr>
+        <w:tabs>
+          <w:tab w:val="num" w:pos="5760"/>
+        </w:tabs>
+        <w:ind w:left="5760" w:hanging="360"/>
+      </w:pPr>
+    </w:lvl>
+    <w:lvl w:ilvl="8" w:tentative="1">
+      <w:start w:val="1"/>
+      <w:numFmt w:val="decimal"/>
+      <w:lvlText w:val="%9."/>
+      <w:lvlJc w:val="left"/>
+      <w:pPr>
+        <w:tabs>
+          <w:tab w:val="num" w:pos="6480"/>
+        </w:tabs>
+        <w:ind w:left="6480" w:hanging="360"/>
+      </w:pPr>
+    </w:lvl>
+  </w:abstractNum>
   <w:num w:numId="1" w16cid:durableId="549388768">
+    <w:abstractNumId w:val="1"/>
+  </w:num>
+  <w:num w:numId="2" w16cid:durableId="1551381900">
+    <w:abstractNumId w:val="2"/>
+  </w:num>
+  <w:num w:numId="3" w16cid:durableId="800538848">
     <w:abstractNumId w:val="0"/>
+  </w:num>
+  <w:num w:numId="4" w16cid:durableId="540291999">
+    <w:abstractNumId w:val="3"/>
   </w:num>
 </w:numbering>
 </file>
@@ -675,7 +1527,6 @@
     <w:next w:val="Normal"/>
     <w:link w:val="Heading2Char"/>
     <w:uiPriority w:val="9"/>
-    <w:semiHidden/>
     <w:unhideWhenUsed/>
     <w:qFormat/>
     <w:rsid w:val="00932064"/>
@@ -891,7 +1742,6 @@
     <w:basedOn w:val="DefaultParagraphFont"/>
     <w:link w:val="Heading2"/>
     <w:uiPriority w:val="9"/>
-    <w:semiHidden/>
     <w:rsid w:val="00932064"/>
     <w:rPr>
       <w:rFonts w:asciiTheme="majorHAnsi" w:eastAsiaTheme="majorEastAsia" w:hAnsiTheme="majorHAnsi" w:cstheme="majorBidi"/>

</xml_diff>